<commit_message>
Correciones y resolución de dudas
</commit_message>
<xml_diff>
--- a/DUDAS.docx
+++ b/DUDAS.docx
@@ -1,134 +1,412 @@
 
 <file path=word/document.xml><?xml version="1.0" encoding="utf-8"?>
-<w:document xmlns:wpc="http://schemas.microsoft.com/office/word/2010/wordprocessingCanvas" xmlns:cx="http://schemas.microsoft.com/office/drawing/2014/chartex" xmlns:cx1="http://schemas.microsoft.com/office/drawing/2015/9/8/chartex" xmlns:mc="http://schemas.openxmlformats.org/markup-compatibility/2006" xmlns:o="urn:schemas-microsoft-com:office:office" xmlns:r="http://schemas.openxmlformats.org/officeDocument/2006/relationships" xmlns:m="http://schemas.openxmlformats.org/officeDocument/2006/math" xmlns:v="urn:schemas-microsoft-com:vml" xmlns:wp14="http://schemas.microsoft.com/office/word/2010/wordprocessingDrawing" xmlns:wp="http://schemas.openxmlformats.org/drawingml/2006/wordprocessingDrawing" xmlns:w10="urn:schemas-microsoft-com:office:word" xmlns:w="http://schemas.openxmlformats.org/wordprocessingml/2006/main" xmlns:w14="http://schemas.microsoft.com/office/word/2010/wordml" xmlns:w15="http://schemas.microsoft.com/office/word/2012/wordml" xmlns:w16se="http://schemas.microsoft.com/office/word/2015/wordml/symex" xmlns:wpg="http://schemas.microsoft.com/office/word/2010/wordprocessingGroup" xmlns:wpi="http://schemas.microsoft.com/office/word/2010/wordprocessingInk" xmlns:wne="http://schemas.microsoft.com/office/word/2006/wordml" xmlns:wps="http://schemas.microsoft.com/office/word/2010/wordprocessingShape" mc:Ignorable="w14 w15 w16se wp14">
+<w:document xmlns:o="urn:schemas-microsoft-com:office:office" xmlns:r="http://schemas.openxmlformats.org/officeDocument/2006/relationships" xmlns:v="urn:schemas-microsoft-com:vml" xmlns:w="http://schemas.openxmlformats.org/wordprocessingml/2006/main" xmlns:w10="urn:schemas-microsoft-com:office:word" xmlns:wp="http://schemas.openxmlformats.org/drawingml/2006/wordprocessingDrawing" xmlns:wps="http://schemas.microsoft.com/office/word/2010/wordprocessingShape" xmlns:wpg="http://schemas.microsoft.com/office/word/2010/wordprocessingGroup" xmlns:mc="http://schemas.openxmlformats.org/markup-compatibility/2006" xmlns:wp14="http://schemas.microsoft.com/office/word/2010/wordprocessingDrawing" xmlns:w14="http://schemas.microsoft.com/office/word/2010/wordml" mc:Ignorable="w14 wp14">
   <w:body>
     <w:p>
-      <w:r>
+      <w:pPr>
+        <w:pStyle w:val="Normal"/>
+        <w:rPr/>
+      </w:pPr>
+      <w:r>
+        <w:rPr/>
         <w:t>DUDAS:</w:t>
       </w:r>
     </w:p>
     <w:p>
       <w:pPr>
-        <w:pStyle w:val="Prrafodelista"/>
+        <w:pStyle w:val="Normal"/>
+        <w:rPr>
+          <w:color w:val="2A6099"/>
+        </w:rPr>
+      </w:pPr>
+      <w:r>
+        <w:rPr>
+          <w:color w:val="2A6099"/>
+        </w:rPr>
+        <w:t>Primero de nada, el primer fichero html (el de partida de un sitio web) siempre se llama index.html</w:t>
+      </w:r>
+    </w:p>
+    <w:p>
+      <w:pPr>
+        <w:pStyle w:val="ListParagraph"/>
         <w:numPr>
           <w:ilvl w:val="0"/>
           <w:numId w:val="1"/>
         </w:numPr>
-      </w:pPr>
-      <w:r>
-        <w:t xml:space="preserve">¿De dónde saco la imagen de la evolución histórica de </w:t>
-      </w:r>
-      <w:proofErr w:type="spellStart"/>
-      <w:r>
-        <w:t>html</w:t>
-      </w:r>
-      <w:proofErr w:type="spellEnd"/>
-      <w:r>
-        <w:t>?</w:t>
-      </w:r>
-    </w:p>
-    <w:p>
-      <w:pPr>
-        <w:pStyle w:val="Prrafodelista"/>
+        <w:rPr/>
+      </w:pPr>
+      <w:r>
+        <w:rPr/>
+        <w:t xml:space="preserve">¿De dónde saco la imagen de la evolución histórica de html? </w:t>
+      </w:r>
+      <w:r>
+        <w:rPr>
+          <w:color w:val="2A6099"/>
+        </w:rPr>
+        <w:t>La podías buscar por Internet, no tenía que ser la misma. Si quieres puedes bajarla de mi repositorio https://github.com/mvegav/Publico</w:t>
+      </w:r>
+    </w:p>
+    <w:p>
+      <w:pPr>
+        <w:pStyle w:val="ListParagraph"/>
         <w:numPr>
           <w:ilvl w:val="0"/>
           <w:numId w:val="1"/>
         </w:numPr>
-      </w:pPr>
-      <w:r>
-        <w:t xml:space="preserve">¿Cómo puedo poner las características de las imágenes en </w:t>
-      </w:r>
-      <w:proofErr w:type="spellStart"/>
-      <w:r>
-        <w:t>css</w:t>
-      </w:r>
-      <w:proofErr w:type="spellEnd"/>
-      <w:r>
-        <w:t>, cuando hay más de una imagen?</w:t>
-      </w:r>
-    </w:p>
-    <w:p>
-      <w:pPr>
-        <w:pStyle w:val="Prrafodelista"/>
+        <w:rPr/>
+      </w:pPr>
+      <w:r>
+        <w:rPr/>
+        <w:t xml:space="preserve">¿Cómo puedo poner las características de las imágenes en css, cuando hay más de una imagen? </w:t>
+      </w:r>
+      <w:r>
+        <w:rPr>
+          <w:color w:val="2A6099"/>
+        </w:rPr>
+        <w:t>La mejor forma es poner en el html un identificador para la imagen</w:t>
+      </w:r>
+    </w:p>
+    <w:p>
+      <w:pPr>
+        <w:pStyle w:val="ListParagraph"/>
+        <w:numPr>
+          <w:ilvl w:val="0"/>
+          <w:numId w:val="0"/>
+        </w:numPr>
+        <w:ind w:left="1440" w:hanging="0"/>
+        <w:rPr/>
+      </w:pPr>
+      <w:r>
+        <w:rPr>
+          <w:color w:val="2A6099"/>
+        </w:rPr>
+        <w:t>&lt;a href=""&gt;&lt;img src="images/HTML5.png" id="</w:t>
+      </w:r>
+      <w:r>
+        <w:rPr>
+          <w:color w:val="2A6099"/>
+        </w:rPr>
+        <w:t>l</w:t>
+      </w:r>
+      <w:r>
+        <w:rPr>
+          <w:color w:val="2A6099"/>
+        </w:rPr>
+        <w:t>ogo" alt="Logo de HTML5" /&gt;&lt;/a&gt;</w:t>
+      </w:r>
+    </w:p>
+    <w:p>
+      <w:pPr>
+        <w:pStyle w:val="ListParagraph"/>
+        <w:rPr/>
+      </w:pPr>
+      <w:r>
+        <w:rPr>
+          <w:color w:val="2A6099"/>
+        </w:rPr>
+        <w:t xml:space="preserve">Y </w:t>
+      </w:r>
+      <w:r>
+        <w:rPr>
+          <w:color w:val="2A6099"/>
+        </w:rPr>
+        <w:t>luego en el CSS indicas el tamaño</w:t>
+      </w:r>
+    </w:p>
+    <w:p>
+      <w:pPr>
+        <w:pStyle w:val="ListParagraph"/>
+        <w:rPr/>
+      </w:pPr>
+      <w:r>
+        <w:rPr>
+          <w:color w:val="2A6099"/>
+        </w:rPr>
+        <w:t>#logo{</w:t>
+      </w:r>
+    </w:p>
+    <w:p>
+      <w:pPr>
+        <w:pStyle w:val="ListParagraph"/>
+        <w:rPr/>
+      </w:pPr>
+      <w:r>
+        <w:rPr>
+          <w:color w:val="2A6099"/>
+        </w:rPr>
+        <w:t xml:space="preserve">   </w:t>
+      </w:r>
+      <w:r>
+        <w:rPr>
+          <w:color w:val="2A6099"/>
+        </w:rPr>
+        <w:t>width: 100px;</w:t>
+      </w:r>
+    </w:p>
+    <w:p>
+      <w:pPr>
+        <w:pStyle w:val="ListParagraph"/>
+        <w:rPr/>
+      </w:pPr>
+      <w:r>
+        <w:rPr>
+          <w:color w:val="2A6099"/>
+        </w:rPr>
+        <w:t>}</w:t>
+      </w:r>
+    </w:p>
+    <w:p>
+      <w:pPr>
+        <w:pStyle w:val="ListParagraph"/>
         <w:numPr>
           <w:ilvl w:val="0"/>
           <w:numId w:val="1"/>
         </w:numPr>
-      </w:pPr>
-      <w:r>
+        <w:rPr/>
+      </w:pPr>
+      <w:r>
+        <w:rPr/>
         <w:t>La pregunta 6 en general no la entiendo</w:t>
       </w:r>
     </w:p>
     <w:p>
       <w:pPr>
-        <w:pStyle w:val="Prrafodelista"/>
+        <w:pStyle w:val="ListParagraph"/>
+        <w:numPr>
+          <w:ilvl w:val="0"/>
+          <w:numId w:val="0"/>
+        </w:numPr>
+        <w:ind w:left="1440" w:hanging="0"/>
+        <w:rPr>
+          <w:color w:val="2A6099"/>
+        </w:rPr>
+      </w:pPr>
+      <w:r>
+        <w:rPr>
+          <w:color w:val="2A6099"/>
+        </w:rPr>
+        <w:t>Se refiere a que el menú de arriba (el que está en la cabecera)</w:t>
+      </w:r>
+    </w:p>
+    <w:p>
+      <w:pPr>
+        <w:pStyle w:val="ListParagraph"/>
+        <w:numPr>
+          <w:ilvl w:val="0"/>
+          <w:numId w:val="0"/>
+        </w:numPr>
+        <w:ind w:left="1440" w:hanging="0"/>
+        <w:rPr>
+          <w:color w:val="2A6099"/>
+        </w:rPr>
+      </w:pPr>
+      <w:r>
+        <w:rPr>
+          <w:color w:val="2A6099"/>
+        </w:rPr>
+        <w:t>Posiciones a la izquierda los li, es decir</w:t>
+      </w:r>
+    </w:p>
+    <w:p>
+      <w:pPr>
+        <w:pStyle w:val="ListParagraph"/>
+        <w:numPr>
+          <w:ilvl w:val="0"/>
+          <w:numId w:val="0"/>
+        </w:numPr>
+        <w:ind w:left="1440" w:hanging="0"/>
+        <w:rPr>
+          <w:color w:val="2A6099"/>
+        </w:rPr>
+      </w:pPr>
+      <w:r>
+        <w:rPr>
+          <w:color w:val="2A6099"/>
+        </w:rPr>
+        <w:t>#menu li {</w:t>
+        <w:br/>
+        <w:t xml:space="preserve"> float: left;</w:t>
+        <w:br/>
+        <w:t>}</w:t>
+      </w:r>
+    </w:p>
+    <w:p>
+      <w:pPr>
+        <w:pStyle w:val="ListParagraph"/>
+        <w:numPr>
+          <w:ilvl w:val="0"/>
+          <w:numId w:val="0"/>
+        </w:numPr>
+        <w:ind w:left="1440" w:hanging="0"/>
+        <w:rPr>
+          <w:color w:val="2A6099"/>
+        </w:rPr>
+      </w:pPr>
+      <w:r>
+        <w:rPr>
+          <w:color w:val="2A6099"/>
+        </w:rPr>
+        <w:t>Par los enlaces  pertenecientes al menú</w:t>
+      </w:r>
+    </w:p>
+    <w:p>
+      <w:pPr>
+        <w:pStyle w:val="ListParagraph"/>
+        <w:numPr>
+          <w:ilvl w:val="0"/>
+          <w:numId w:val="0"/>
+        </w:numPr>
+        <w:ind w:left="1440" w:hanging="0"/>
+        <w:rPr>
+          <w:color w:val="2A6099"/>
+        </w:rPr>
+      </w:pPr>
+      <w:r>
+        <w:rPr>
+          <w:color w:val="2A6099"/>
+        </w:rPr>
+        <w:t>#menu a {</w:t>
+        <w:br/>
+        <w:t xml:space="preserve"> display: block;</w:t>
+        <w:br/>
+        <w:t xml:space="preserve"> float: left;  </w:t>
+      </w:r>
+      <w:r>
+        <w:rPr>
+          <w:color w:val="2A6099"/>
+        </w:rPr>
+        <w:t>#posicionado a la izquierda</w:t>
+      </w:r>
+      <w:r>
+        <w:rPr>
+          <w:color w:val="2A6099"/>
+        </w:rPr>
+        <w:br/>
+        <w:t xml:space="preserve"> height: 37px; </w:t>
+      </w:r>
+      <w:r>
+        <w:rPr>
+          <w:color w:val="2A6099"/>
+        </w:rPr>
+        <w:t>#alto de 37px.</w:t>
+      </w:r>
+      <w:r>
+        <w:rPr>
+          <w:color w:val="2A6099"/>
+        </w:rPr>
+        <w:br/>
+        <w:t xml:space="preserve"> padding: 13px 30px 0px 30px; </w:t>
+      </w:r>
+      <w:r>
+        <w:rPr>
+          <w:color w:val="2A6099"/>
+        </w:rPr>
+        <w:t>#separaciónrespecto al borde del elemento : 13px superior, 30px derecha e izquierda y sin separacióninferior.</w:t>
+      </w:r>
+      <w:r>
+        <w:rPr>
+          <w:color w:val="2A6099"/>
+        </w:rPr>
+        <w:br/>
+        <w:t>}</w:t>
+      </w:r>
+    </w:p>
+    <w:p>
+      <w:pPr>
+        <w:pStyle w:val="ListParagraph"/>
+        <w:numPr>
+          <w:ilvl w:val="0"/>
+          <w:numId w:val="0"/>
+        </w:numPr>
+        <w:ind w:left="1440" w:hanging="0"/>
+        <w:rPr>
+          <w:color w:val="2A6099"/>
+        </w:rPr>
+      </w:pPr>
+      <w:r>
+        <w:rPr>
+          <w:color w:val="2A6099"/>
+        </w:rPr>
+        <w:t>Te pide que busques para que se usa text-decoration: none    pars que lo apliques al enlace.</w:t>
+      </w:r>
+    </w:p>
+    <w:p>
+      <w:pPr>
+        <w:pStyle w:val="ListParagraph"/>
         <w:numPr>
           <w:ilvl w:val="0"/>
           <w:numId w:val="1"/>
         </w:numPr>
-      </w:pPr>
-      <w:r>
-        <w:t xml:space="preserve">¿En el apartado de la estructura de </w:t>
-      </w:r>
-      <w:proofErr w:type="spellStart"/>
-      <w:r>
-        <w:t>html</w:t>
-      </w:r>
-      <w:proofErr w:type="spellEnd"/>
-      <w:r>
-        <w:t xml:space="preserve"> (menú de navegación) a que se refiere con que hay que poner el código </w:t>
-      </w:r>
-      <w:proofErr w:type="spellStart"/>
-      <w:r>
-        <w:t>html</w:t>
-      </w:r>
-      <w:proofErr w:type="spellEnd"/>
-      <w:r>
-        <w:t xml:space="preserve"> con la estructura?</w:t>
-      </w:r>
-    </w:p>
-    <w:p>
-      <w:pPr>
-        <w:pStyle w:val="Prrafodelista"/>
+        <w:rPr/>
+      </w:pPr>
+      <w:r>
+        <w:rPr/>
+        <w:t xml:space="preserve">¿En el apartado de la estructura de html (menú de navegación) a que se refiere con que hay que poner el código html con la estructura? </w:t>
+      </w:r>
+      <w:r>
+        <w:rPr>
+          <w:color w:val="2A6099"/>
+        </w:rPr>
+        <w:t>Si te fijas en la imagen en el arpartado de “la estructura de HTML5” tenemos código html como contenido (texto) dentro del HTML de nuestra página. Se refiere a que uses los caracteres especiales para poder escribir código html dentro de un html y que no se interprete como tal.</w:t>
+      </w:r>
+    </w:p>
+    <w:p>
+      <w:pPr>
+        <w:pStyle w:val="ListParagraph"/>
         <w:numPr>
           <w:ilvl w:val="0"/>
           <w:numId w:val="1"/>
         </w:numPr>
-      </w:pPr>
-      <w:r>
-        <w:t xml:space="preserve">Al ver la página </w:t>
-      </w:r>
-      <w:proofErr w:type="spellStart"/>
-      <w:r>
-        <w:t>html</w:t>
-      </w:r>
-      <w:proofErr w:type="spellEnd"/>
-      <w:r>
-        <w:t xml:space="preserve"> en el navegador se ve bastante mal y desestructurado, cuando creo que en ese caso lo tengo bien hecho, p</w:t>
+        <w:spacing w:before="0" w:after="160"/>
+        <w:contextualSpacing/>
+        <w:rPr/>
+      </w:pPr>
+      <w:r>
+        <w:rPr/>
+        <w:t>Al ver la página html en el navegador se ve bastante mal y desestructurado, cuando creo que en ese caso lo tengo bien hecho, p</w:t>
       </w:r>
       <w:bookmarkStart w:id="0" w:name="_GoBack"/>
       <w:bookmarkEnd w:id="0"/>
       <w:r>
-        <w:t xml:space="preserve">ero no se en que puede estar fallando. </w:t>
+        <w:rPr/>
+        <w:t>ero no se en que puede estar fallando.</w:t>
+      </w:r>
+      <w:r>
+        <w:rPr>
+          <w:color w:val="2A6099"/>
+        </w:rPr>
+        <w:t xml:space="preserve"> </w:t>
+      </w:r>
+      <w:r>
+        <w:rPr>
+          <w:color w:val="2A6099"/>
+        </w:rPr>
+        <w:t>Tienes muchos CSS que sobran, no sé de donde los has sacado, y hay cosas que te faltan. Prueba ahora</w:t>
+      </w:r>
+      <w:r>
+        <w:rPr>
+          <w:color w:val="2A6099"/>
+        </w:rPr>
+        <w:t xml:space="preserve"> </w:t>
       </w:r>
     </w:p>
     <w:sectPr>
+      <w:type w:val="nextPage"/>
       <w:pgSz w:w="11906" w:h="16838"/>
-      <w:pgMar w:top="1417" w:right="1701" w:bottom="1417" w:left="1701" w:header="708" w:footer="708" w:gutter="0"/>
-      <w:cols w:space="708"/>
-      <w:docGrid w:linePitch="360"/>
+      <w:pgMar w:left="1701" w:right="1701" w:header="0" w:top="1417" w:footer="0" w:bottom="1417" w:gutter="0"/>
+      <w:pgNumType w:fmt="decimal"/>
+      <w:formProt w:val="false"/>
+      <w:textDirection w:val="lrTb"/>
+      <w:docGrid w:type="default" w:linePitch="360" w:charSpace="4096"/>
     </w:sectPr>
   </w:body>
 </w:document>
 </file>
 
 <file path=word/numbering.xml><?xml version="1.0" encoding="utf-8"?>
-<w:numbering xmlns:wpc="http://schemas.microsoft.com/office/word/2010/wordprocessingCanvas" xmlns:cx="http://schemas.microsoft.com/office/drawing/2014/chartex" xmlns:cx1="http://schemas.microsoft.com/office/drawing/2015/9/8/chartex" xmlns:mc="http://schemas.openxmlformats.org/markup-compatibility/2006" xmlns:o="urn:schemas-microsoft-com:office:office" xmlns:r="http://schemas.openxmlformats.org/officeDocument/2006/relationships" xmlns:m="http://schemas.openxmlformats.org/officeDocument/2006/math" xmlns:v="urn:schemas-microsoft-com:vml" xmlns:wp14="http://schemas.microsoft.com/office/word/2010/wordprocessingDrawing" xmlns:wp="http://schemas.openxmlformats.org/drawingml/2006/wordprocessingDrawing" xmlns:w10="urn:schemas-microsoft-com:office:word" xmlns:w="http://schemas.openxmlformats.org/wordprocessingml/2006/main" xmlns:w14="http://schemas.microsoft.com/office/word/2010/wordml" xmlns:w15="http://schemas.microsoft.com/office/word/2012/wordml" xmlns:w16se="http://schemas.microsoft.com/office/word/2015/wordml/symex" xmlns:wpg="http://schemas.microsoft.com/office/word/2010/wordprocessingGroup" xmlns:wpi="http://schemas.microsoft.com/office/word/2010/wordprocessingInk" xmlns:wne="http://schemas.microsoft.com/office/word/2006/wordml" xmlns:wps="http://schemas.microsoft.com/office/word/2010/wordprocessingShape" mc:Ignorable="w14 w15 w16se wp14">
-  <w:abstractNum w:abstractNumId="0" w15:restartNumberingAfterBreak="0">
-    <w:nsid w:val="4BD16683"/>
-    <w:multiLevelType w:val="hybridMultilevel"/>
-    <w:tmpl w:val="BA26E158"/>
-    <w:lvl w:ilvl="0" w:tplc="062043A6">
+<w:numbering xmlns:w="http://schemas.openxmlformats.org/wordprocessingml/2006/main" xmlns:o="urn:schemas-microsoft-com:office:office" xmlns:r="http://schemas.openxmlformats.org/officeDocument/2006/relationships" xmlns:v="urn:schemas-microsoft-com:vml">
+  <w:abstractNum w:abstractNumId="1">
+    <w:lvl w:ilvl="0">
       <w:numFmt w:val="bullet"/>
       <w:lvlText w:val="-"/>
       <w:lvlJc w:val="left"/>
@@ -136,10 +414,11 @@
         <w:ind w:left="720" w:hanging="360"/>
       </w:pPr>
       <w:rPr>
-        <w:rFonts w:ascii="Calibri" w:eastAsiaTheme="minorHAnsi" w:hAnsi="Calibri" w:cs="Calibri" w:hint="default"/>
+        <w:rFonts w:ascii="Calibri" w:hAnsi="Calibri" w:cs="Calibri" w:hint="default"/>
+        <w:rFonts w:cs="Calibri"/>
       </w:rPr>
     </w:lvl>
-    <w:lvl w:ilvl="1" w:tplc="0C0A0003" w:tentative="1">
+    <w:lvl w:ilvl="1">
       <w:start w:val="1"/>
       <w:numFmt w:val="bullet"/>
       <w:lvlText w:val="o"/>
@@ -149,9 +428,10 @@
       </w:pPr>
       <w:rPr>
         <w:rFonts w:ascii="Courier New" w:hAnsi="Courier New" w:cs="Courier New" w:hint="default"/>
+        <w:rFonts w:cs="Courier New"/>
       </w:rPr>
     </w:lvl>
-    <w:lvl w:ilvl="2" w:tplc="0C0A0005" w:tentative="1">
+    <w:lvl w:ilvl="2">
       <w:start w:val="1"/>
       <w:numFmt w:val="bullet"/>
       <w:lvlText w:val=""/>
@@ -160,10 +440,10 @@
         <w:ind w:left="2160" w:hanging="360"/>
       </w:pPr>
       <w:rPr>
-        <w:rFonts w:ascii="Wingdings" w:hAnsi="Wingdings" w:hint="default"/>
+        <w:rFonts w:ascii="Wingdings" w:hAnsi="Wingdings" w:cs="Wingdings" w:hint="default"/>
       </w:rPr>
     </w:lvl>
-    <w:lvl w:ilvl="3" w:tplc="0C0A0001" w:tentative="1">
+    <w:lvl w:ilvl="3">
       <w:start w:val="1"/>
       <w:numFmt w:val="bullet"/>
       <w:lvlText w:val=""/>
@@ -172,10 +452,10 @@
         <w:ind w:left="2880" w:hanging="360"/>
       </w:pPr>
       <w:rPr>
-        <w:rFonts w:ascii="Symbol" w:hAnsi="Symbol" w:hint="default"/>
+        <w:rFonts w:ascii="Symbol" w:hAnsi="Symbol" w:cs="Symbol" w:hint="default"/>
       </w:rPr>
     </w:lvl>
-    <w:lvl w:ilvl="4" w:tplc="0C0A0003" w:tentative="1">
+    <w:lvl w:ilvl="4">
       <w:start w:val="1"/>
       <w:numFmt w:val="bullet"/>
       <w:lvlText w:val="o"/>
@@ -185,9 +465,10 @@
       </w:pPr>
       <w:rPr>
         <w:rFonts w:ascii="Courier New" w:hAnsi="Courier New" w:cs="Courier New" w:hint="default"/>
+        <w:rFonts w:cs="Courier New"/>
       </w:rPr>
     </w:lvl>
-    <w:lvl w:ilvl="5" w:tplc="0C0A0005" w:tentative="1">
+    <w:lvl w:ilvl="5">
       <w:start w:val="1"/>
       <w:numFmt w:val="bullet"/>
       <w:lvlText w:val=""/>
@@ -196,10 +477,10 @@
         <w:ind w:left="4320" w:hanging="360"/>
       </w:pPr>
       <w:rPr>
-        <w:rFonts w:ascii="Wingdings" w:hAnsi="Wingdings" w:hint="default"/>
+        <w:rFonts w:ascii="Wingdings" w:hAnsi="Wingdings" w:cs="Wingdings" w:hint="default"/>
       </w:rPr>
     </w:lvl>
-    <w:lvl w:ilvl="6" w:tplc="0C0A0001" w:tentative="1">
+    <w:lvl w:ilvl="6">
       <w:start w:val="1"/>
       <w:numFmt w:val="bullet"/>
       <w:lvlText w:val=""/>
@@ -208,10 +489,10 @@
         <w:ind w:left="5040" w:hanging="360"/>
       </w:pPr>
       <w:rPr>
-        <w:rFonts w:ascii="Symbol" w:hAnsi="Symbol" w:hint="default"/>
+        <w:rFonts w:ascii="Symbol" w:hAnsi="Symbol" w:cs="Symbol" w:hint="default"/>
       </w:rPr>
     </w:lvl>
-    <w:lvl w:ilvl="7" w:tplc="0C0A0003" w:tentative="1">
+    <w:lvl w:ilvl="7">
       <w:start w:val="1"/>
       <w:numFmt w:val="bullet"/>
       <w:lvlText w:val="o"/>
@@ -221,9 +502,10 @@
       </w:pPr>
       <w:rPr>
         <w:rFonts w:ascii="Courier New" w:hAnsi="Courier New" w:cs="Courier New" w:hint="default"/>
+        <w:rFonts w:cs="Courier New"/>
       </w:rPr>
     </w:lvl>
-    <w:lvl w:ilvl="8" w:tplc="0C0A0005" w:tentative="1">
+    <w:lvl w:ilvl="8">
       <w:start w:val="1"/>
       <w:numFmt w:val="bullet"/>
       <w:lvlText w:val=""/>
@@ -232,44 +514,137 @@
         <w:ind w:left="6480" w:hanging="360"/>
       </w:pPr>
       <w:rPr>
-        <w:rFonts w:ascii="Wingdings" w:hAnsi="Wingdings" w:hint="default"/>
+        <w:rFonts w:ascii="Wingdings" w:hAnsi="Wingdings" w:cs="Wingdings" w:hint="default"/>
       </w:rPr>
+    </w:lvl>
+  </w:abstractNum>
+  <w:abstractNum w:abstractNumId="2">
+    <w:lvl w:ilvl="0">
+      <w:start w:val="1"/>
+      <w:numFmt w:val="none"/>
+      <w:suff w:val="nothing"/>
+      <w:lvlText w:val=""/>
+      <w:lvlJc w:val="left"/>
+      <w:pPr>
+        <w:ind w:left="0" w:hanging="0"/>
+      </w:pPr>
+    </w:lvl>
+    <w:lvl w:ilvl="1">
+      <w:start w:val="1"/>
+      <w:numFmt w:val="none"/>
+      <w:suff w:val="nothing"/>
+      <w:lvlText w:val=""/>
+      <w:lvlJc w:val="left"/>
+      <w:pPr>
+        <w:ind w:left="0" w:hanging="0"/>
+      </w:pPr>
+    </w:lvl>
+    <w:lvl w:ilvl="2">
+      <w:start w:val="1"/>
+      <w:numFmt w:val="none"/>
+      <w:suff w:val="nothing"/>
+      <w:lvlText w:val=""/>
+      <w:lvlJc w:val="left"/>
+      <w:pPr>
+        <w:ind w:left="0" w:hanging="0"/>
+      </w:pPr>
+    </w:lvl>
+    <w:lvl w:ilvl="3">
+      <w:start w:val="1"/>
+      <w:numFmt w:val="none"/>
+      <w:suff w:val="nothing"/>
+      <w:lvlText w:val=""/>
+      <w:lvlJc w:val="left"/>
+      <w:pPr>
+        <w:ind w:left="0" w:hanging="0"/>
+      </w:pPr>
+    </w:lvl>
+    <w:lvl w:ilvl="4">
+      <w:start w:val="1"/>
+      <w:numFmt w:val="none"/>
+      <w:suff w:val="nothing"/>
+      <w:lvlText w:val=""/>
+      <w:lvlJc w:val="left"/>
+      <w:pPr>
+        <w:ind w:left="0" w:hanging="0"/>
+      </w:pPr>
+    </w:lvl>
+    <w:lvl w:ilvl="5">
+      <w:start w:val="1"/>
+      <w:numFmt w:val="none"/>
+      <w:suff w:val="nothing"/>
+      <w:lvlText w:val=""/>
+      <w:lvlJc w:val="left"/>
+      <w:pPr>
+        <w:ind w:left="0" w:hanging="0"/>
+      </w:pPr>
+    </w:lvl>
+    <w:lvl w:ilvl="6">
+      <w:start w:val="1"/>
+      <w:numFmt w:val="none"/>
+      <w:suff w:val="nothing"/>
+      <w:lvlText w:val=""/>
+      <w:lvlJc w:val="left"/>
+      <w:pPr>
+        <w:ind w:left="0" w:hanging="0"/>
+      </w:pPr>
+    </w:lvl>
+    <w:lvl w:ilvl="7">
+      <w:start w:val="1"/>
+      <w:numFmt w:val="none"/>
+      <w:suff w:val="nothing"/>
+      <w:lvlText w:val=""/>
+      <w:lvlJc w:val="left"/>
+      <w:pPr>
+        <w:ind w:left="0" w:hanging="0"/>
+      </w:pPr>
+    </w:lvl>
+    <w:lvl w:ilvl="8">
+      <w:start w:val="1"/>
+      <w:numFmt w:val="none"/>
+      <w:suff w:val="nothing"/>
+      <w:lvlText w:val=""/>
+      <w:lvlJc w:val="left"/>
+      <w:pPr>
+        <w:ind w:left="0" w:hanging="0"/>
+      </w:pPr>
     </w:lvl>
   </w:abstractNum>
   <w:num w:numId="1">
-    <w:abstractNumId w:val="0"/>
+    <w:abstractNumId w:val="1"/>
+  </w:num>
+  <w:num w:numId="2">
+    <w:abstractNumId w:val="2"/>
   </w:num>
 </w:numbering>
 </file>
 
 <file path=word/styles.xml><?xml version="1.0" encoding="utf-8"?>
-<w:styles xmlns:mc="http://schemas.openxmlformats.org/markup-compatibility/2006" xmlns:r="http://schemas.openxmlformats.org/officeDocument/2006/relationships" xmlns:w="http://schemas.openxmlformats.org/wordprocessingml/2006/main" xmlns:w14="http://schemas.microsoft.com/office/word/2010/wordml" xmlns:w15="http://schemas.microsoft.com/office/word/2012/wordml" xmlns:w16se="http://schemas.microsoft.com/office/word/2015/wordml/symex" mc:Ignorable="w14 w15 w16se">
+<w:styles xmlns:w="http://schemas.openxmlformats.org/wordprocessingml/2006/main" xmlns:w14="http://schemas.microsoft.com/office/word/2010/wordml" xmlns:mc="http://schemas.openxmlformats.org/markup-compatibility/2006" mc:Ignorable="w14">
   <w:docDefaults>
     <w:rPrDefault>
       <w:rPr>
-        <w:rFonts w:asciiTheme="minorHAnsi" w:eastAsiaTheme="minorHAnsi" w:hAnsiTheme="minorHAnsi" w:cstheme="minorBidi"/>
+        <w:rFonts w:ascii="Calibri" w:hAnsi="Calibri" w:eastAsia="Calibri" w:cs="" w:asciiTheme="minorHAnsi" w:cstheme="minorBidi" w:eastAsiaTheme="minorHAnsi" w:hAnsiTheme="minorHAnsi"/>
         <w:sz w:val="22"/>
         <w:szCs w:val="22"/>
         <w:lang w:val="es-ES" w:eastAsia="en-US" w:bidi="ar-SA"/>
       </w:rPr>
     </w:rPrDefault>
     <w:pPrDefault>
-      <w:pPr>
-        <w:spacing w:after="160" w:line="259" w:lineRule="auto"/>
-      </w:pPr>
+      <w:pPr/>
     </w:pPrDefault>
   </w:docDefaults>
   <w:latentStyles w:defLockedState="0" w:defUIPriority="99" w:defSemiHidden="0" w:defUnhideWhenUsed="0" w:defQFormat="0" w:count="371">
     <w:lsdException w:name="Normal" w:uiPriority="0" w:qFormat="1"/>
     <w:lsdException w:name="heading 1" w:uiPriority="9" w:qFormat="1"/>
-    <w:lsdException w:name="heading 2" w:semiHidden="1" w:uiPriority="9" w:unhideWhenUsed="1" w:qFormat="1"/>
-    <w:lsdException w:name="heading 3" w:semiHidden="1" w:uiPriority="9" w:unhideWhenUsed="1" w:qFormat="1"/>
-    <w:lsdException w:name="heading 4" w:semiHidden="1" w:uiPriority="9" w:unhideWhenUsed="1" w:qFormat="1"/>
-    <w:lsdException w:name="heading 5" w:semiHidden="1" w:uiPriority="9" w:unhideWhenUsed="1" w:qFormat="1"/>
-    <w:lsdException w:name="heading 6" w:semiHidden="1" w:uiPriority="9" w:unhideWhenUsed="1" w:qFormat="1"/>
-    <w:lsdException w:name="heading 7" w:semiHidden="1" w:uiPriority="9" w:unhideWhenUsed="1" w:qFormat="1"/>
-    <w:lsdException w:name="heading 8" w:semiHidden="1" w:uiPriority="9" w:unhideWhenUsed="1" w:qFormat="1"/>
-    <w:lsdException w:name="heading 9" w:semiHidden="1" w:uiPriority="9" w:unhideWhenUsed="1" w:qFormat="1"/>
+    <w:lsdException w:name="heading 2" w:uiPriority="9" w:semiHidden="1" w:unhideWhenUsed="1" w:qFormat="1"/>
+    <w:lsdException w:name="heading 3" w:uiPriority="9" w:semiHidden="1" w:unhideWhenUsed="1" w:qFormat="1"/>
+    <w:lsdException w:name="heading 4" w:uiPriority="9" w:semiHidden="1" w:unhideWhenUsed="1" w:qFormat="1"/>
+    <w:lsdException w:name="heading 5" w:uiPriority="9" w:semiHidden="1" w:unhideWhenUsed="1" w:qFormat="1"/>
+    <w:lsdException w:name="heading 6" w:uiPriority="9" w:semiHidden="1" w:unhideWhenUsed="1" w:qFormat="1"/>
+    <w:lsdException w:name="heading 7" w:uiPriority="9" w:semiHidden="1" w:unhideWhenUsed="1" w:qFormat="1"/>
+    <w:lsdException w:name="heading 8" w:uiPriority="9" w:semiHidden="1" w:unhideWhenUsed="1" w:qFormat="1"/>
+    <w:lsdException w:name="heading 9" w:uiPriority="9" w:semiHidden="1" w:unhideWhenUsed="1" w:qFormat="1"/>
     <w:lsdException w:name="index 1" w:semiHidden="1" w:unhideWhenUsed="1"/>
     <w:lsdException w:name="index 2" w:semiHidden="1" w:unhideWhenUsed="1"/>
     <w:lsdException w:name="index 3" w:semiHidden="1" w:unhideWhenUsed="1"/>
@@ -279,22 +654,22 @@
     <w:lsdException w:name="index 7" w:semiHidden="1" w:unhideWhenUsed="1"/>
     <w:lsdException w:name="index 8" w:semiHidden="1" w:unhideWhenUsed="1"/>
     <w:lsdException w:name="index 9" w:semiHidden="1" w:unhideWhenUsed="1"/>
-    <w:lsdException w:name="toc 1" w:semiHidden="1" w:uiPriority="39" w:unhideWhenUsed="1"/>
-    <w:lsdException w:name="toc 2" w:semiHidden="1" w:uiPriority="39" w:unhideWhenUsed="1"/>
-    <w:lsdException w:name="toc 3" w:semiHidden="1" w:uiPriority="39" w:unhideWhenUsed="1"/>
-    <w:lsdException w:name="toc 4" w:semiHidden="1" w:uiPriority="39" w:unhideWhenUsed="1"/>
-    <w:lsdException w:name="toc 5" w:semiHidden="1" w:uiPriority="39" w:unhideWhenUsed="1"/>
-    <w:lsdException w:name="toc 6" w:semiHidden="1" w:uiPriority="39" w:unhideWhenUsed="1"/>
-    <w:lsdException w:name="toc 7" w:semiHidden="1" w:uiPriority="39" w:unhideWhenUsed="1"/>
-    <w:lsdException w:name="toc 8" w:semiHidden="1" w:uiPriority="39" w:unhideWhenUsed="1"/>
-    <w:lsdException w:name="toc 9" w:semiHidden="1" w:uiPriority="39" w:unhideWhenUsed="1"/>
+    <w:lsdException w:name="toc 1" w:uiPriority="39" w:semiHidden="1" w:unhideWhenUsed="1"/>
+    <w:lsdException w:name="toc 2" w:uiPriority="39" w:semiHidden="1" w:unhideWhenUsed="1"/>
+    <w:lsdException w:name="toc 3" w:uiPriority="39" w:semiHidden="1" w:unhideWhenUsed="1"/>
+    <w:lsdException w:name="toc 4" w:uiPriority="39" w:semiHidden="1" w:unhideWhenUsed="1"/>
+    <w:lsdException w:name="toc 5" w:uiPriority="39" w:semiHidden="1" w:unhideWhenUsed="1"/>
+    <w:lsdException w:name="toc 6" w:uiPriority="39" w:semiHidden="1" w:unhideWhenUsed="1"/>
+    <w:lsdException w:name="toc 7" w:uiPriority="39" w:semiHidden="1" w:unhideWhenUsed="1"/>
+    <w:lsdException w:name="toc 8" w:uiPriority="39" w:semiHidden="1" w:unhideWhenUsed="1"/>
+    <w:lsdException w:name="toc 9" w:uiPriority="39" w:semiHidden="1" w:unhideWhenUsed="1"/>
     <w:lsdException w:name="Normal Indent" w:semiHidden="1" w:unhideWhenUsed="1"/>
     <w:lsdException w:name="footnote text" w:semiHidden="1" w:unhideWhenUsed="1"/>
     <w:lsdException w:name="annotation text" w:semiHidden="1" w:unhideWhenUsed="1"/>
     <w:lsdException w:name="header" w:semiHidden="1" w:unhideWhenUsed="1"/>
     <w:lsdException w:name="footer" w:semiHidden="1" w:unhideWhenUsed="1"/>
     <w:lsdException w:name="index heading" w:semiHidden="1" w:unhideWhenUsed="1"/>
-    <w:lsdException w:name="caption" w:semiHidden="1" w:uiPriority="35" w:unhideWhenUsed="1" w:qFormat="1"/>
+    <w:lsdException w:name="caption" w:uiPriority="35" w:semiHidden="1" w:unhideWhenUsed="1" w:qFormat="1"/>
     <w:lsdException w:name="table of figures" w:semiHidden="1" w:unhideWhenUsed="1"/>
     <w:lsdException w:name="envelope address" w:semiHidden="1" w:unhideWhenUsed="1"/>
     <w:lsdException w:name="envelope return" w:semiHidden="1" w:unhideWhenUsed="1"/>
@@ -325,7 +700,7 @@
     <w:lsdException w:name="Title" w:uiPriority="10" w:qFormat="1"/>
     <w:lsdException w:name="Closing" w:semiHidden="1" w:unhideWhenUsed="1"/>
     <w:lsdException w:name="Signature" w:semiHidden="1" w:unhideWhenUsed="1"/>
-    <w:lsdException w:name="Default Paragraph Font" w:semiHidden="1" w:uiPriority="1" w:unhideWhenUsed="1"/>
+    <w:lsdException w:name="Default Paragraph Font" w:uiPriority="1" w:semiHidden="1" w:unhideWhenUsed="1"/>
     <w:lsdException w:name="Body Text" w:semiHidden="1" w:unhideWhenUsed="1"/>
     <w:lsdException w:name="Body Text Indent" w:semiHidden="1" w:unhideWhenUsed="1"/>
     <w:lsdException w:name="List Continue" w:semiHidden="1" w:unhideWhenUsed="1"/>
@@ -525,8 +900,8 @@
     <w:lsdException w:name="Subtle Reference" w:uiPriority="31" w:qFormat="1"/>
     <w:lsdException w:name="Intense Reference" w:uiPriority="32" w:qFormat="1"/>
     <w:lsdException w:name="Book Title" w:uiPriority="33" w:qFormat="1"/>
-    <w:lsdException w:name="Bibliography" w:semiHidden="1" w:uiPriority="37" w:unhideWhenUsed="1"/>
-    <w:lsdException w:name="TOC Heading" w:semiHidden="1" w:uiPriority="39" w:unhideWhenUsed="1" w:qFormat="1"/>
+    <w:lsdException w:name="Bibliography" w:uiPriority="37" w:semiHidden="1" w:unhideWhenUsed="1"/>
+    <w:lsdException w:name="TOC Heading" w:uiPriority="39" w:semiHidden="1" w:unhideWhenUsed="1" w:qFormat="1"/>
     <w:lsdException w:name="Plain Table 1" w:uiPriority="41"/>
     <w:lsdException w:name="Plain Table 2" w:uiPriority="42"/>
     <w:lsdException w:name="Plain Table 3" w:uiPriority="43"/>
@@ -632,15 +1007,109 @@
     <w:lsdException w:name="List Table 6 Colorful Accent 6" w:uiPriority="51"/>
     <w:lsdException w:name="List Table 7 Colorful Accent 6" w:uiPriority="52"/>
   </w:latentStyles>
-  <w:style w:type="paragraph" w:default="1" w:styleId="Normal">
+  <w:style w:type="paragraph" w:styleId="Normal" w:default="1">
     <w:name w:val="Normal"/>
     <w:qFormat/>
+    <w:pPr>
+      <w:widowControl/>
+      <w:bidi w:val="0"/>
+      <w:spacing w:lineRule="auto" w:line="259" w:before="0" w:after="160"/>
+      <w:jc w:val="left"/>
+    </w:pPr>
+    <w:rPr>
+      <w:rFonts w:ascii="Calibri" w:hAnsi="Calibri" w:eastAsia="Calibri" w:cs="" w:asciiTheme="minorHAnsi" w:cstheme="minorBidi" w:eastAsiaTheme="minorHAnsi" w:hAnsiTheme="minorHAnsi"/>
+      <w:color w:val="auto"/>
+      <w:kern w:val="0"/>
+      <w:sz w:val="22"/>
+      <w:szCs w:val="22"/>
+      <w:lang w:val="es-ES" w:eastAsia="en-US" w:bidi="ar-SA"/>
+    </w:rPr>
   </w:style>
-  <w:style w:type="character" w:default="1" w:styleId="Fuentedeprrafopredeter">
+  <w:style w:type="character" w:styleId="DefaultParagraphFont" w:default="1">
     <w:name w:val="Default Paragraph Font"/>
     <w:uiPriority w:val="1"/>
     <w:semiHidden/>
     <w:unhideWhenUsed/>
+    <w:qFormat/>
+    <w:rPr/>
+  </w:style>
+  <w:style w:type="paragraph" w:styleId="Ttulo">
+    <w:name w:val="Título"/>
+    <w:basedOn w:val="Normal"/>
+    <w:next w:val="Cuerpodetexto"/>
+    <w:qFormat/>
+    <w:pPr>
+      <w:keepNext w:val="true"/>
+      <w:spacing w:before="240" w:after="120"/>
+    </w:pPr>
+    <w:rPr>
+      <w:rFonts w:ascii="Liberation Sans" w:hAnsi="Liberation Sans" w:eastAsia="Microsoft YaHei" w:cs="Arial"/>
+      <w:sz w:val="28"/>
+      <w:szCs w:val="28"/>
+    </w:rPr>
+  </w:style>
+  <w:style w:type="paragraph" w:styleId="Cuerpodetexto">
+    <w:name w:val="Body Text"/>
+    <w:basedOn w:val="Normal"/>
+    <w:pPr>
+      <w:spacing w:lineRule="auto" w:line="276" w:before="0" w:after="140"/>
+    </w:pPr>
+    <w:rPr/>
+  </w:style>
+  <w:style w:type="paragraph" w:styleId="Lista">
+    <w:name w:val="List"/>
+    <w:basedOn w:val="Cuerpodetexto"/>
+    <w:pPr/>
+    <w:rPr>
+      <w:rFonts w:cs="Arial"/>
+    </w:rPr>
+  </w:style>
+  <w:style w:type="paragraph" w:styleId="Leyenda">
+    <w:name w:val="Caption"/>
+    <w:basedOn w:val="Normal"/>
+    <w:qFormat/>
+    <w:pPr>
+      <w:suppressLineNumbers/>
+      <w:spacing w:before="120" w:after="120"/>
+    </w:pPr>
+    <w:rPr>
+      <w:rFonts w:cs="Arial"/>
+      <w:i/>
+      <w:iCs/>
+      <w:sz w:val="24"/>
+      <w:szCs w:val="24"/>
+    </w:rPr>
+  </w:style>
+  <w:style w:type="paragraph" w:styleId="Ndice">
+    <w:name w:val="Índice"/>
+    <w:basedOn w:val="Normal"/>
+    <w:qFormat/>
+    <w:pPr>
+      <w:suppressLineNumbers/>
+    </w:pPr>
+    <w:rPr>
+      <w:rFonts w:cs="Arial"/>
+    </w:rPr>
+  </w:style>
+  <w:style w:type="paragraph" w:styleId="ListParagraph">
+    <w:name w:val="List Paragraph"/>
+    <w:basedOn w:val="Normal"/>
+    <w:uiPriority w:val="34"/>
+    <w:qFormat/>
+    <w:rsid w:val="00873550"/>
+    <w:pPr>
+      <w:spacing w:before="0" w:after="160"/>
+      <w:ind w:left="720" w:hanging="0"/>
+      <w:contextualSpacing/>
+    </w:pPr>
+    <w:rPr/>
+  </w:style>
+  <w:style w:type="numbering" w:styleId="NoList" w:default="1">
+    <w:name w:val="No List"/>
+    <w:uiPriority w:val="99"/>
+    <w:semiHidden/>
+    <w:unhideWhenUsed/>
+    <w:qFormat/>
   </w:style>
   <w:style w:type="table" w:default="1" w:styleId="Tablanormal">
     <w:name w:val="Normal Table"/>
@@ -656,23 +1125,6 @@
         <w:right w:w="108" w:type="dxa"/>
       </w:tblCellMar>
     </w:tblPr>
-  </w:style>
-  <w:style w:type="numbering" w:default="1" w:styleId="Sinlista">
-    <w:name w:val="No List"/>
-    <w:uiPriority w:val="99"/>
-    <w:semiHidden/>
-    <w:unhideWhenUsed/>
-  </w:style>
-  <w:style w:type="paragraph" w:styleId="Prrafodelista">
-    <w:name w:val="List Paragraph"/>
-    <w:basedOn w:val="Normal"/>
-    <w:uiPriority w:val="34"/>
-    <w:qFormat/>
-    <w:rsid w:val="00873550"/>
-    <w:pPr>
-      <w:ind w:left="720"/>
-      <w:contextualSpacing/>
-    </w:pPr>
   </w:style>
 </w:styles>
 </file>

</xml_diff>